<commit_message>
Master:Add new version of document
</commit_message>
<xml_diff>
--- a/S3/Amazon s3.docx
+++ b/S3/Amazon s3.docx
@@ -37,6 +37,1447 @@
       </w:r>
     </w:p>
     <w:p>
+      <w:pPr>
+        <w:pStyle w:val="NoSpacing"/>
+      </w:pPr>
+      <w:r>
+        <w:t>S3 storage classes can be configured at object level and each bucket can contain objects stored across</w:t>
+      </w:r>
+    </w:p>
+    <w:p>
+      <w:pPr>
+        <w:pStyle w:val="NoSpacing"/>
+      </w:pPr>
+      <w:r>
+        <w:t xml:space="preserve">S3 standard, S3 Intelligent </w:t>
+      </w:r>
+      <w:proofErr w:type="spellStart"/>
+      <w:r>
+        <w:t>tiering</w:t>
+      </w:r>
+      <w:proofErr w:type="spellEnd"/>
+      <w:r>
+        <w:t>, S3 Standard IA and S3 One zone IA. L3 lifecycle policies can be used to transition objects automatically across storage classes.</w:t>
+      </w:r>
+    </w:p>
+    <w:p>
+      <w:pPr>
+        <w:pStyle w:val="NoSpacing"/>
+      </w:pPr>
+    </w:p>
+    <w:p>
+      <w:pPr>
+        <w:pStyle w:val="NoSpacing"/>
+      </w:pPr>
+      <w:r>
+        <w:t>S3 Intelligent: For a fee per object, infrequently accessed objects are moved to low cost tiers and vice versa</w:t>
+      </w:r>
+      <w:r>
+        <w:t>.</w:t>
+      </w:r>
+      <w:r>
+        <w:t xml:space="preserve"> Ideal for data with unknown access patterns.</w:t>
+      </w:r>
+    </w:p>
+    <w:p>
+      <w:pPr>
+        <w:pStyle w:val="NoSpacing"/>
+      </w:pPr>
+    </w:p>
+    <w:p>
+      <w:pPr>
+        <w:pStyle w:val="NoSpacing"/>
+      </w:pPr>
+    </w:p>
+    <w:p>
+      <w:pPr>
+        <w:pStyle w:val="NoSpacing"/>
+      </w:pPr>
+    </w:p>
+    <w:p>
+      <w:pPr>
+        <w:pStyle w:val="NoSpacing"/>
+      </w:pPr>
+    </w:p>
+    <w:p>
+      <w:pPr>
+        <w:pStyle w:val="NoSpacing"/>
+      </w:pPr>
+    </w:p>
+    <w:p>
+      <w:pPr>
+        <w:pStyle w:val="NoSpacing"/>
+      </w:pPr>
+    </w:p>
+    <w:p>
+      <w:pPr>
+        <w:pStyle w:val="NoSpacing"/>
+      </w:pPr>
+    </w:p>
+    <w:p>
+      <w:pPr>
+        <w:pStyle w:val="NoSpacing"/>
+      </w:pPr>
+    </w:p>
+    <w:p>
+      <w:pPr>
+        <w:pStyle w:val="NoSpacing"/>
+      </w:pPr>
+    </w:p>
+    <w:p>
+      <w:pPr>
+        <w:pStyle w:val="NoSpacing"/>
+      </w:pPr>
+    </w:p>
+    <w:p>
+      <w:pPr>
+        <w:pStyle w:val="NoSpacing"/>
+      </w:pPr>
+    </w:p>
+    <w:p>
+      <w:pPr>
+        <w:pStyle w:val="NoSpacing"/>
+      </w:pPr>
+    </w:p>
+    <w:p>
+      <w:pPr>
+        <w:pStyle w:val="NoSpacing"/>
+      </w:pPr>
+    </w:p>
+    <w:p>
+      <w:pPr>
+        <w:pStyle w:val="NoSpacing"/>
+      </w:pPr>
+    </w:p>
+    <w:p>
+      <w:pPr>
+        <w:pStyle w:val="NoSpacing"/>
+      </w:pPr>
+    </w:p>
+    <w:p>
+      <w:pPr>
+        <w:pStyle w:val="NoSpacing"/>
+      </w:pPr>
+    </w:p>
+    <w:p>
+      <w:pPr>
+        <w:pStyle w:val="NoSpacing"/>
+      </w:pPr>
+    </w:p>
+    <w:p>
+      <w:pPr>
+        <w:pStyle w:val="NoSpacing"/>
+      </w:pPr>
+    </w:p>
+    <w:p>
+      <w:pPr>
+        <w:pStyle w:val="NoSpacing"/>
+      </w:pPr>
+    </w:p>
+    <w:p>
+      <w:pPr>
+        <w:pStyle w:val="NoSpacing"/>
+      </w:pPr>
+    </w:p>
+    <w:p>
+      <w:pPr>
+        <w:pStyle w:val="NoSpacing"/>
+      </w:pPr>
+    </w:p>
+    <w:p>
+      <w:pPr>
+        <w:pStyle w:val="NoSpacing"/>
+      </w:pPr>
+    </w:p>
+    <w:p>
+      <w:pPr>
+        <w:pStyle w:val="NoSpacing"/>
+      </w:pPr>
+    </w:p>
+    <w:p>
+      <w:pPr>
+        <w:pStyle w:val="NoSpacing"/>
+      </w:pPr>
+    </w:p>
+    <w:p>
+      <w:pPr>
+        <w:pStyle w:val="NoSpacing"/>
+      </w:pPr>
+    </w:p>
+    <w:p>
+      <w:pPr>
+        <w:pStyle w:val="NoSpacing"/>
+      </w:pPr>
+    </w:p>
+    <w:p>
+      <w:pPr>
+        <w:pStyle w:val="NoSpacing"/>
+      </w:pPr>
+    </w:p>
+    <w:p>
+      <w:pPr>
+        <w:pStyle w:val="NoSpacing"/>
+      </w:pPr>
+    </w:p>
+    <w:p>
+      <w:pPr>
+        <w:pStyle w:val="NoSpacing"/>
+      </w:pPr>
+    </w:p>
+    <w:p>
+      <w:pPr>
+        <w:pStyle w:val="NoSpacing"/>
+      </w:pPr>
+    </w:p>
+    <w:p>
+      <w:pPr>
+        <w:pStyle w:val="NoSpacing"/>
+      </w:pPr>
+    </w:p>
+    <w:p>
+      <w:pPr>
+        <w:pStyle w:val="NoSpacing"/>
+      </w:pPr>
+    </w:p>
+    <w:p>
+      <w:pPr>
+        <w:pStyle w:val="NoSpacing"/>
+      </w:pPr>
+    </w:p>
+    <w:tbl>
+      <w:tblPr>
+        <w:tblStyle w:val="TableGrid"/>
+        <w:tblW w:w="10890" w:type="dxa"/>
+        <w:tblInd w:w="-635" w:type="dxa"/>
+        <w:tblLook w:val="04A0" w:firstRow="1" w:lastRow="0" w:firstColumn="1" w:lastColumn="0" w:noHBand="0" w:noVBand="1"/>
+      </w:tblPr>
+      <w:tblGrid>
+        <w:gridCol w:w="1140"/>
+        <w:gridCol w:w="1121"/>
+        <w:gridCol w:w="1054"/>
+        <w:gridCol w:w="816"/>
+        <w:gridCol w:w="848"/>
+        <w:gridCol w:w="946"/>
+        <w:gridCol w:w="1327"/>
+        <w:gridCol w:w="1215"/>
+        <w:gridCol w:w="2423"/>
+      </w:tblGrid>
+      <w:tr>
+        <w:tc>
+          <w:tcPr>
+            <w:tcW w:w="1140" w:type="dxa"/>
+            <w:shd w:val="clear" w:color="auto" w:fill="F4B083" w:themeFill="accent2" w:themeFillTint="99"/>
+          </w:tcPr>
+          <w:p>
+            <w:pPr>
+              <w:rPr>
+                <w:b/>
+                <w:color w:val="000000" w:themeColor="text1"/>
+              </w:rPr>
+            </w:pPr>
+            <w:r>
+              <w:rPr>
+                <w:b/>
+                <w:color w:val="000000" w:themeColor="text1"/>
+              </w:rPr>
+              <w:lastRenderedPageBreak/>
+              <w:t>Type</w:t>
+            </w:r>
+          </w:p>
+        </w:tc>
+        <w:tc>
+          <w:tcPr>
+            <w:tcW w:w="1121" w:type="dxa"/>
+            <w:shd w:val="clear" w:color="auto" w:fill="F4B083" w:themeFill="accent2" w:themeFillTint="99"/>
+          </w:tcPr>
+          <w:p>
+            <w:pPr>
+              <w:rPr>
+                <w:b/>
+                <w:color w:val="000000" w:themeColor="text1"/>
+              </w:rPr>
+            </w:pPr>
+            <w:r>
+              <w:rPr>
+                <w:b/>
+                <w:color w:val="000000" w:themeColor="text1"/>
+              </w:rPr>
+              <w:t>Durability</w:t>
+            </w:r>
+          </w:p>
+        </w:tc>
+        <w:tc>
+          <w:tcPr>
+            <w:tcW w:w="1057" w:type="dxa"/>
+            <w:shd w:val="clear" w:color="auto" w:fill="F4B083" w:themeFill="accent2" w:themeFillTint="99"/>
+          </w:tcPr>
+          <w:p>
+            <w:pPr>
+              <w:rPr>
+                <w:b/>
+                <w:color w:val="000000" w:themeColor="text1"/>
+              </w:rPr>
+            </w:pPr>
+            <w:proofErr w:type="spellStart"/>
+            <w:r>
+              <w:rPr>
+                <w:b/>
+                <w:color w:val="000000" w:themeColor="text1"/>
+              </w:rPr>
+              <w:t>Availa</w:t>
+            </w:r>
+            <w:proofErr w:type="spellEnd"/>
+          </w:p>
+          <w:p>
+            <w:pPr>
+              <w:rPr>
+                <w:b/>
+                <w:color w:val="000000" w:themeColor="text1"/>
+              </w:rPr>
+            </w:pPr>
+            <w:proofErr w:type="spellStart"/>
+            <w:r>
+              <w:rPr>
+                <w:b/>
+                <w:color w:val="000000" w:themeColor="text1"/>
+              </w:rPr>
+              <w:t>bility</w:t>
+            </w:r>
+            <w:proofErr w:type="spellEnd"/>
+          </w:p>
+        </w:tc>
+        <w:tc>
+          <w:tcPr>
+            <w:tcW w:w="816" w:type="dxa"/>
+            <w:shd w:val="clear" w:color="auto" w:fill="F4B083" w:themeFill="accent2" w:themeFillTint="99"/>
+          </w:tcPr>
+          <w:p>
+            <w:pPr>
+              <w:rPr>
+                <w:b/>
+                <w:color w:val="000000" w:themeColor="text1"/>
+              </w:rPr>
+            </w:pPr>
+            <w:r>
+              <w:rPr>
+                <w:b/>
+                <w:color w:val="000000" w:themeColor="text1"/>
+              </w:rPr>
+              <w:t>SSL for</w:t>
+            </w:r>
+          </w:p>
+          <w:p>
+            <w:pPr>
+              <w:rPr>
+                <w:b/>
+                <w:color w:val="000000" w:themeColor="text1"/>
+              </w:rPr>
+            </w:pPr>
+            <w:r>
+              <w:rPr>
+                <w:b/>
+                <w:color w:val="000000" w:themeColor="text1"/>
+              </w:rPr>
+              <w:t xml:space="preserve">data </w:t>
+            </w:r>
+          </w:p>
+          <w:p>
+            <w:pPr>
+              <w:rPr>
+                <w:b/>
+                <w:color w:val="000000" w:themeColor="text1"/>
+              </w:rPr>
+            </w:pPr>
+            <w:r>
+              <w:rPr>
+                <w:b/>
+                <w:color w:val="000000" w:themeColor="text1"/>
+              </w:rPr>
+              <w:t xml:space="preserve">in </w:t>
+            </w:r>
+          </w:p>
+          <w:p>
+            <w:pPr>
+              <w:rPr>
+                <w:b/>
+                <w:color w:val="000000" w:themeColor="text1"/>
+              </w:rPr>
+            </w:pPr>
+            <w:r>
+              <w:rPr>
+                <w:b/>
+                <w:color w:val="000000" w:themeColor="text1"/>
+              </w:rPr>
+              <w:t>transit</w:t>
+            </w:r>
+          </w:p>
+        </w:tc>
+        <w:tc>
+          <w:tcPr>
+            <w:tcW w:w="849" w:type="dxa"/>
+            <w:shd w:val="clear" w:color="auto" w:fill="F4B083" w:themeFill="accent2" w:themeFillTint="99"/>
+          </w:tcPr>
+          <w:p>
+            <w:pPr>
+              <w:rPr>
+                <w:b/>
+                <w:color w:val="000000" w:themeColor="text1"/>
+              </w:rPr>
+            </w:pPr>
+            <w:proofErr w:type="spellStart"/>
+            <w:r>
+              <w:rPr>
+                <w:b/>
+                <w:color w:val="000000" w:themeColor="text1"/>
+              </w:rPr>
+              <w:t>Encryp</w:t>
+            </w:r>
+            <w:proofErr w:type="spellEnd"/>
+          </w:p>
+          <w:p>
+            <w:pPr>
+              <w:rPr>
+                <w:b/>
+                <w:color w:val="000000" w:themeColor="text1"/>
+              </w:rPr>
+            </w:pPr>
+            <w:proofErr w:type="spellStart"/>
+            <w:r>
+              <w:rPr>
+                <w:b/>
+                <w:color w:val="000000" w:themeColor="text1"/>
+              </w:rPr>
+              <w:t>tion</w:t>
+            </w:r>
+            <w:proofErr w:type="spellEnd"/>
+          </w:p>
+          <w:p>
+            <w:pPr>
+              <w:rPr>
+                <w:b/>
+                <w:color w:val="000000" w:themeColor="text1"/>
+              </w:rPr>
+            </w:pPr>
+            <w:r>
+              <w:rPr>
+                <w:b/>
+                <w:color w:val="000000" w:themeColor="text1"/>
+              </w:rPr>
+              <w:t xml:space="preserve">of data </w:t>
+            </w:r>
+          </w:p>
+          <w:p>
+            <w:pPr>
+              <w:rPr>
+                <w:b/>
+                <w:color w:val="000000" w:themeColor="text1"/>
+              </w:rPr>
+            </w:pPr>
+            <w:r>
+              <w:rPr>
+                <w:b/>
+                <w:color w:val="000000" w:themeColor="text1"/>
+              </w:rPr>
+              <w:t xml:space="preserve">at </w:t>
+            </w:r>
+          </w:p>
+          <w:p>
+            <w:pPr>
+              <w:rPr>
+                <w:b/>
+                <w:color w:val="000000" w:themeColor="text1"/>
+              </w:rPr>
+            </w:pPr>
+            <w:r>
+              <w:rPr>
+                <w:b/>
+                <w:color w:val="000000" w:themeColor="text1"/>
+              </w:rPr>
+              <w:t>rest</w:t>
+            </w:r>
+          </w:p>
+        </w:tc>
+        <w:tc>
+          <w:tcPr>
+            <w:tcW w:w="946" w:type="dxa"/>
+            <w:shd w:val="clear" w:color="auto" w:fill="F4B083" w:themeFill="accent2" w:themeFillTint="99"/>
+          </w:tcPr>
+          <w:p>
+            <w:pPr>
+              <w:rPr>
+                <w:b/>
+                <w:color w:val="000000" w:themeColor="text1"/>
+              </w:rPr>
+            </w:pPr>
+            <w:r>
+              <w:rPr>
+                <w:b/>
+                <w:color w:val="000000" w:themeColor="text1"/>
+              </w:rPr>
+              <w:t>S3 life</w:t>
+            </w:r>
+          </w:p>
+          <w:p>
+            <w:pPr>
+              <w:rPr>
+                <w:b/>
+                <w:color w:val="000000" w:themeColor="text1"/>
+              </w:rPr>
+            </w:pPr>
+            <w:r>
+              <w:rPr>
+                <w:b/>
+                <w:color w:val="000000" w:themeColor="text1"/>
+              </w:rPr>
+              <w:t xml:space="preserve">cycle </w:t>
+            </w:r>
+          </w:p>
+          <w:p>
+            <w:pPr>
+              <w:rPr>
+                <w:b/>
+                <w:color w:val="000000" w:themeColor="text1"/>
+              </w:rPr>
+            </w:pPr>
+            <w:r>
+              <w:rPr>
+                <w:b/>
+                <w:color w:val="000000" w:themeColor="text1"/>
+              </w:rPr>
+              <w:t>manage</w:t>
+            </w:r>
+          </w:p>
+          <w:p>
+            <w:pPr>
+              <w:rPr>
+                <w:b/>
+                <w:color w:val="000000" w:themeColor="text1"/>
+              </w:rPr>
+            </w:pPr>
+            <w:proofErr w:type="spellStart"/>
+            <w:r>
+              <w:rPr>
+                <w:b/>
+                <w:color w:val="000000" w:themeColor="text1"/>
+              </w:rPr>
+              <w:t>ment</w:t>
+            </w:r>
+            <w:proofErr w:type="spellEnd"/>
+          </w:p>
+        </w:tc>
+        <w:tc>
+          <w:tcPr>
+            <w:tcW w:w="1278" w:type="dxa"/>
+            <w:shd w:val="clear" w:color="auto" w:fill="F4B083" w:themeFill="accent2" w:themeFillTint="99"/>
+          </w:tcPr>
+          <w:p>
+            <w:pPr>
+              <w:rPr>
+                <w:b/>
+                <w:color w:val="000000" w:themeColor="text1"/>
+              </w:rPr>
+            </w:pPr>
+            <w:r>
+              <w:rPr>
+                <w:b/>
+                <w:color w:val="000000" w:themeColor="text1"/>
+              </w:rPr>
+              <w:t>Audience</w:t>
+            </w:r>
+          </w:p>
+        </w:tc>
+        <w:tc>
+          <w:tcPr>
+            <w:tcW w:w="1215" w:type="dxa"/>
+            <w:shd w:val="clear" w:color="auto" w:fill="F4B083" w:themeFill="accent2" w:themeFillTint="99"/>
+          </w:tcPr>
+          <w:p>
+            <w:pPr>
+              <w:rPr>
+                <w:b/>
+                <w:color w:val="000000" w:themeColor="text1"/>
+              </w:rPr>
+            </w:pPr>
+            <w:r>
+              <w:rPr>
+                <w:b/>
+                <w:color w:val="000000" w:themeColor="text1"/>
+              </w:rPr>
+              <w:t>Resilient</w:t>
+            </w:r>
+          </w:p>
+          <w:p>
+            <w:pPr>
+              <w:rPr>
+                <w:b/>
+                <w:color w:val="000000" w:themeColor="text1"/>
+              </w:rPr>
+            </w:pPr>
+            <w:r>
+              <w:rPr>
+                <w:b/>
+                <w:color w:val="000000" w:themeColor="text1"/>
+              </w:rPr>
+              <w:t xml:space="preserve">across </w:t>
+            </w:r>
+          </w:p>
+          <w:p>
+            <w:pPr>
+              <w:rPr>
+                <w:b/>
+                <w:color w:val="000000" w:themeColor="text1"/>
+              </w:rPr>
+            </w:pPr>
+            <w:r>
+              <w:rPr>
+                <w:b/>
+                <w:color w:val="000000" w:themeColor="text1"/>
+              </w:rPr>
+              <w:t>availability</w:t>
+            </w:r>
+          </w:p>
+          <w:p>
+            <w:pPr>
+              <w:rPr>
+                <w:b/>
+                <w:color w:val="000000" w:themeColor="text1"/>
+              </w:rPr>
+            </w:pPr>
+            <w:r>
+              <w:rPr>
+                <w:b/>
+                <w:color w:val="000000" w:themeColor="text1"/>
+              </w:rPr>
+              <w:t xml:space="preserve"> zones</w:t>
+            </w:r>
+          </w:p>
+        </w:tc>
+        <w:tc>
+          <w:tcPr>
+            <w:tcW w:w="2468" w:type="dxa"/>
+            <w:shd w:val="clear" w:color="auto" w:fill="F4B083" w:themeFill="accent2" w:themeFillTint="99"/>
+          </w:tcPr>
+          <w:p>
+            <w:pPr>
+              <w:rPr>
+                <w:b/>
+                <w:color w:val="000000" w:themeColor="text1"/>
+              </w:rPr>
+            </w:pPr>
+            <w:r>
+              <w:rPr>
+                <w:b/>
+                <w:color w:val="000000" w:themeColor="text1"/>
+              </w:rPr>
+              <w:t>Pricing</w:t>
+            </w:r>
+          </w:p>
+        </w:tc>
+      </w:tr>
+      <w:tr>
+        <w:tc>
+          <w:tcPr>
+            <w:tcW w:w="1140" w:type="dxa"/>
+          </w:tcPr>
+          <w:p>
+            <w:r>
+              <w:t>S3 Standard</w:t>
+            </w:r>
+          </w:p>
+        </w:tc>
+        <w:tc>
+          <w:tcPr>
+            <w:tcW w:w="1121" w:type="dxa"/>
+          </w:tcPr>
+          <w:p>
+            <w:r>
+              <w:t>99.9999</w:t>
+            </w:r>
+          </w:p>
+          <w:p>
+            <w:r>
+              <w:t>99999%</w:t>
+            </w:r>
+          </w:p>
+          <w:p>
+            <w:r>
+              <w:t>(11 9s)</w:t>
+            </w:r>
+          </w:p>
+        </w:tc>
+        <w:tc>
+          <w:tcPr>
+            <w:tcW w:w="1057" w:type="dxa"/>
+          </w:tcPr>
+          <w:p>
+            <w:r>
+              <w:t>99.99%</w:t>
+            </w:r>
+          </w:p>
+        </w:tc>
+        <w:tc>
+          <w:tcPr>
+            <w:tcW w:w="816" w:type="dxa"/>
+          </w:tcPr>
+          <w:p>
+            <w:r>
+              <w:t>Y</w:t>
+            </w:r>
+          </w:p>
+        </w:tc>
+        <w:tc>
+          <w:tcPr>
+            <w:tcW w:w="849" w:type="dxa"/>
+          </w:tcPr>
+          <w:p>
+            <w:r>
+              <w:t>Y</w:t>
+            </w:r>
+          </w:p>
+        </w:tc>
+        <w:tc>
+          <w:tcPr>
+            <w:tcW w:w="946" w:type="dxa"/>
+          </w:tcPr>
+          <w:p>
+            <w:r>
+              <w:t>Y</w:t>
+            </w:r>
+          </w:p>
+        </w:tc>
+        <w:tc>
+          <w:tcPr>
+            <w:tcW w:w="1278" w:type="dxa"/>
+          </w:tcPr>
+          <w:p>
+            <w:r>
+              <w:t>General</w:t>
+            </w:r>
+          </w:p>
+          <w:p>
+            <w:r>
+              <w:t>Purpose</w:t>
+            </w:r>
+          </w:p>
+        </w:tc>
+        <w:tc>
+          <w:tcPr>
+            <w:tcW w:w="1215" w:type="dxa"/>
+          </w:tcPr>
+          <w:p>
+            <w:r>
+              <w:t>Y(Min = 3)</w:t>
+            </w:r>
+          </w:p>
+        </w:tc>
+        <w:tc>
+          <w:tcPr>
+            <w:tcW w:w="2468" w:type="dxa"/>
+          </w:tcPr>
+          <w:p>
+            <w:r>
+              <w:t>First 50 TB/ Month : 0.023/GB,</w:t>
+            </w:r>
+          </w:p>
+          <w:p>
+            <w:r>
+              <w:t>Next 450 TB : 0.022/GB,</w:t>
+            </w:r>
+          </w:p>
+          <w:p>
+            <w:r>
+              <w:t xml:space="preserve">Over 500 TB : </w:t>
+            </w:r>
+          </w:p>
+          <w:p>
+            <w:r>
+              <w:t>0.021 /GB</w:t>
+            </w:r>
+          </w:p>
+        </w:tc>
+      </w:tr>
+      <w:tr>
+        <w:tc>
+          <w:tcPr>
+            <w:tcW w:w="1140" w:type="dxa"/>
+          </w:tcPr>
+          <w:p>
+            <w:r>
+              <w:t xml:space="preserve">S3 Intelligent </w:t>
+            </w:r>
+          </w:p>
+          <w:p>
+            <w:proofErr w:type="spellStart"/>
+            <w:r>
+              <w:t>Tiering</w:t>
+            </w:r>
+            <w:proofErr w:type="spellEnd"/>
+          </w:p>
+        </w:tc>
+        <w:tc>
+          <w:tcPr>
+            <w:tcW w:w="1121" w:type="dxa"/>
+          </w:tcPr>
+          <w:p>
+            <w:r>
+              <w:t>99.9999</w:t>
+            </w:r>
+          </w:p>
+          <w:p>
+            <w:r>
+              <w:t>99999%</w:t>
+            </w:r>
+          </w:p>
+          <w:p>
+            <w:r>
+              <w:t>(11 9s)</w:t>
+            </w:r>
+          </w:p>
+        </w:tc>
+        <w:tc>
+          <w:tcPr>
+            <w:tcW w:w="1057" w:type="dxa"/>
+          </w:tcPr>
+          <w:p>
+            <w:r>
+              <w:t>99.99%</w:t>
+            </w:r>
+          </w:p>
+        </w:tc>
+        <w:tc>
+          <w:tcPr>
+            <w:tcW w:w="816" w:type="dxa"/>
+          </w:tcPr>
+          <w:p>
+            <w:r>
+              <w:t>Y</w:t>
+            </w:r>
+          </w:p>
+        </w:tc>
+        <w:tc>
+          <w:tcPr>
+            <w:tcW w:w="849" w:type="dxa"/>
+          </w:tcPr>
+          <w:p>
+            <w:r>
+              <w:t>Y</w:t>
+            </w:r>
+          </w:p>
+        </w:tc>
+        <w:tc>
+          <w:tcPr>
+            <w:tcW w:w="946" w:type="dxa"/>
+          </w:tcPr>
+          <w:p>
+            <w:r>
+              <w:t>Y</w:t>
+            </w:r>
+          </w:p>
+        </w:tc>
+        <w:tc>
+          <w:tcPr>
+            <w:tcW w:w="1278" w:type="dxa"/>
+          </w:tcPr>
+          <w:p>
+            <w:r>
+              <w:t>Unknown or changing access patterns</w:t>
+            </w:r>
+          </w:p>
+        </w:tc>
+        <w:tc>
+          <w:tcPr>
+            <w:tcW w:w="1215" w:type="dxa"/>
+          </w:tcPr>
+          <w:p>
+            <w:r>
+              <w:t>Y(Min = 3)</w:t>
+            </w:r>
+          </w:p>
+        </w:tc>
+        <w:tc>
+          <w:tcPr>
+            <w:tcW w:w="2468" w:type="dxa"/>
+          </w:tcPr>
+          <w:p>
+            <w:r>
+              <w:t xml:space="preserve">Frequent : </w:t>
+            </w:r>
+          </w:p>
+          <w:p>
+            <w:r>
+              <w:t>First 50 TB/ Month : 0.023/GB,</w:t>
+            </w:r>
+          </w:p>
+          <w:p>
+            <w:r>
+              <w:t>Next 450 TB : 0.022/GB,</w:t>
+            </w:r>
+          </w:p>
+          <w:p>
+            <w:r>
+              <w:t xml:space="preserve">Over 500 TB : </w:t>
+            </w:r>
+          </w:p>
+          <w:p>
+            <w:pPr>
+              <w:pBdr>
+                <w:bottom w:val="single" w:sz="6" w:space="1" w:color="auto"/>
+              </w:pBdr>
+            </w:pPr>
+            <w:r>
+              <w:t>0.021 /GB</w:t>
+            </w:r>
+          </w:p>
+          <w:p>
+            <w:r>
+              <w:t xml:space="preserve">In Frequent : </w:t>
+            </w:r>
+          </w:p>
+          <w:p>
+            <w:pPr>
+              <w:pBdr>
+                <w:bottom w:val="single" w:sz="6" w:space="1" w:color="auto"/>
+              </w:pBdr>
+            </w:pPr>
+            <w:r>
+              <w:t>0.0125 per GB</w:t>
+            </w:r>
+          </w:p>
+          <w:p>
+            <w:r>
+              <w:t xml:space="preserve">Monitoring : </w:t>
+            </w:r>
+          </w:p>
+          <w:p>
+            <w:r>
+              <w:t>0.0025 per 1000 objects</w:t>
+            </w:r>
+          </w:p>
+        </w:tc>
+      </w:tr>
+      <w:tr>
+        <w:tc>
+          <w:tcPr>
+            <w:tcW w:w="1140" w:type="dxa"/>
+          </w:tcPr>
+          <w:p>
+            <w:r>
+              <w:t xml:space="preserve">Standard </w:t>
+            </w:r>
+          </w:p>
+          <w:p>
+            <w:r>
+              <w:t>IA</w:t>
+            </w:r>
+          </w:p>
+        </w:tc>
+        <w:tc>
+          <w:tcPr>
+            <w:tcW w:w="1121" w:type="dxa"/>
+          </w:tcPr>
+          <w:p>
+            <w:r>
+              <w:t>99.9999</w:t>
+            </w:r>
+          </w:p>
+          <w:p>
+            <w:r>
+              <w:t>99999%</w:t>
+            </w:r>
+          </w:p>
+          <w:p>
+            <w:r>
+              <w:t>(11 9s)</w:t>
+            </w:r>
+          </w:p>
+        </w:tc>
+        <w:tc>
+          <w:tcPr>
+            <w:tcW w:w="1057" w:type="dxa"/>
+          </w:tcPr>
+          <w:p>
+            <w:r>
+              <w:t>99.9</w:t>
+            </w:r>
+            <w:r>
+              <w:t>%</w:t>
+            </w:r>
+          </w:p>
+        </w:tc>
+        <w:tc>
+          <w:tcPr>
+            <w:tcW w:w="816" w:type="dxa"/>
+          </w:tcPr>
+          <w:p>
+            <w:r>
+              <w:t>Y</w:t>
+            </w:r>
+          </w:p>
+        </w:tc>
+        <w:tc>
+          <w:tcPr>
+            <w:tcW w:w="849" w:type="dxa"/>
+          </w:tcPr>
+          <w:p>
+            <w:r>
+              <w:t>Y</w:t>
+            </w:r>
+          </w:p>
+        </w:tc>
+        <w:tc>
+          <w:tcPr>
+            <w:tcW w:w="946" w:type="dxa"/>
+          </w:tcPr>
+          <w:p>
+            <w:r>
+              <w:t>Y</w:t>
+            </w:r>
+          </w:p>
+        </w:tc>
+        <w:tc>
+          <w:tcPr>
+            <w:tcW w:w="1278" w:type="dxa"/>
+          </w:tcPr>
+          <w:p>
+            <w:r>
+              <w:t>Data accessed less frequently but rapid</w:t>
+            </w:r>
+            <w:r>
+              <w:t>ly</w:t>
+            </w:r>
+            <w:r>
+              <w:t xml:space="preserve"> access</w:t>
+            </w:r>
+            <w:r>
+              <w:t>ible.</w:t>
+            </w:r>
+          </w:p>
+        </w:tc>
+        <w:tc>
+          <w:tcPr>
+            <w:tcW w:w="1215" w:type="dxa"/>
+          </w:tcPr>
+          <w:p>
+            <w:r>
+              <w:t>Y(Min = 3)</w:t>
+            </w:r>
+          </w:p>
+        </w:tc>
+        <w:tc>
+          <w:tcPr>
+            <w:tcW w:w="2468" w:type="dxa"/>
+          </w:tcPr>
+          <w:p>
+            <w:r>
+              <w:t xml:space="preserve">All /Month : </w:t>
+            </w:r>
+          </w:p>
+          <w:p>
+            <w:r>
+              <w:t>0.0125 per GB</w:t>
+            </w:r>
+          </w:p>
+        </w:tc>
+      </w:tr>
+      <w:tr>
+        <w:tc>
+          <w:tcPr>
+            <w:tcW w:w="1140" w:type="dxa"/>
+          </w:tcPr>
+          <w:p>
+            <w:r>
+              <w:t xml:space="preserve">One </w:t>
+            </w:r>
+          </w:p>
+          <w:p>
+            <w:r>
+              <w:t>Zone IA</w:t>
+            </w:r>
+          </w:p>
+        </w:tc>
+        <w:tc>
+          <w:tcPr>
+            <w:tcW w:w="1121" w:type="dxa"/>
+          </w:tcPr>
+          <w:p>
+            <w:r>
+              <w:t>99.9999</w:t>
+            </w:r>
+          </w:p>
+          <w:p>
+            <w:r>
+              <w:t>99999%</w:t>
+            </w:r>
+          </w:p>
+          <w:p>
+            <w:r>
+              <w:t>(11 9s)</w:t>
+            </w:r>
+          </w:p>
+        </w:tc>
+        <w:tc>
+          <w:tcPr>
+            <w:tcW w:w="1057" w:type="dxa"/>
+          </w:tcPr>
+          <w:p>
+            <w:r>
+              <w:t>99.5</w:t>
+            </w:r>
+            <w:r>
+              <w:t>%</w:t>
+            </w:r>
+          </w:p>
+        </w:tc>
+        <w:tc>
+          <w:tcPr>
+            <w:tcW w:w="816" w:type="dxa"/>
+          </w:tcPr>
+          <w:p>
+            <w:r>
+              <w:t>Y</w:t>
+            </w:r>
+          </w:p>
+        </w:tc>
+        <w:tc>
+          <w:tcPr>
+            <w:tcW w:w="849" w:type="dxa"/>
+          </w:tcPr>
+          <w:p>
+            <w:r>
+              <w:t>Y</w:t>
+            </w:r>
+          </w:p>
+        </w:tc>
+        <w:tc>
+          <w:tcPr>
+            <w:tcW w:w="946" w:type="dxa"/>
+          </w:tcPr>
+          <w:p>
+            <w:r>
+              <w:t>Y</w:t>
+            </w:r>
+          </w:p>
+        </w:tc>
+        <w:tc>
+          <w:tcPr>
+            <w:tcW w:w="1278" w:type="dxa"/>
+          </w:tcPr>
+          <w:p>
+            <w:r>
+              <w:t xml:space="preserve">Easily </w:t>
+            </w:r>
+            <w:proofErr w:type="spellStart"/>
+            <w:r>
+              <w:t>recreatable</w:t>
+            </w:r>
+            <w:proofErr w:type="spellEnd"/>
+            <w:r>
+              <w:t>/</w:t>
+            </w:r>
+            <w:r>
+              <w:t xml:space="preserve">  recoverable data which is </w:t>
+            </w:r>
+            <w:r>
+              <w:t>otherwise same as standard IA</w:t>
+            </w:r>
+          </w:p>
+        </w:tc>
+        <w:tc>
+          <w:tcPr>
+            <w:tcW w:w="1215" w:type="dxa"/>
+          </w:tcPr>
+          <w:p>
+            <w:r>
+              <w:t>N(Max = 1)</w:t>
+            </w:r>
+          </w:p>
+        </w:tc>
+        <w:tc>
+          <w:tcPr>
+            <w:tcW w:w="2468" w:type="dxa"/>
+          </w:tcPr>
+          <w:p>
+            <w:r>
+              <w:t xml:space="preserve">All /Month : </w:t>
+            </w:r>
+          </w:p>
+          <w:p>
+            <w:r>
+              <w:t>0.01</w:t>
+            </w:r>
+            <w:r>
+              <w:t xml:space="preserve"> per GB</w:t>
+            </w:r>
+          </w:p>
+        </w:tc>
+      </w:tr>
+      <w:tr>
+        <w:tc>
+          <w:tcPr>
+            <w:tcW w:w="1140" w:type="dxa"/>
+          </w:tcPr>
+          <w:p>
+            <w:r>
+              <w:t>Glacier</w:t>
+            </w:r>
+          </w:p>
+        </w:tc>
+        <w:tc>
+          <w:tcPr>
+            <w:tcW w:w="1121" w:type="dxa"/>
+          </w:tcPr>
+          <w:p>
+            <w:r>
+              <w:t>99.9999</w:t>
+            </w:r>
+          </w:p>
+          <w:p>
+            <w:r>
+              <w:t>99999%</w:t>
+            </w:r>
+          </w:p>
+          <w:p>
+            <w:r>
+              <w:t>(11 9s)</w:t>
+            </w:r>
+          </w:p>
+        </w:tc>
+        <w:tc>
+          <w:tcPr>
+            <w:tcW w:w="1057" w:type="dxa"/>
+          </w:tcPr>
+          <w:p>
+            <w:r>
+              <w:t xml:space="preserve">Can be </w:t>
+            </w:r>
+          </w:p>
+          <w:p>
+            <w:r>
+              <w:t xml:space="preserve">restored </w:t>
+            </w:r>
+          </w:p>
+          <w:p>
+            <w:r>
+              <w:t>within few minutes to hours</w:t>
+            </w:r>
+          </w:p>
+          <w:p>
+            <w:r>
+              <w:t>(</w:t>
+            </w:r>
+            <w:proofErr w:type="spellStart"/>
+            <w:r>
+              <w:t>configu</w:t>
+            </w:r>
+            <w:proofErr w:type="spellEnd"/>
+          </w:p>
+          <w:p>
+            <w:proofErr w:type="spellStart"/>
+            <w:r>
+              <w:t>rable</w:t>
+            </w:r>
+            <w:proofErr w:type="spellEnd"/>
+            <w:r>
+              <w:t>)</w:t>
+            </w:r>
+          </w:p>
+        </w:tc>
+        <w:tc>
+          <w:tcPr>
+            <w:tcW w:w="816" w:type="dxa"/>
+          </w:tcPr>
+          <w:p>
+            <w:r>
+              <w:t>Y</w:t>
+            </w:r>
+          </w:p>
+        </w:tc>
+        <w:tc>
+          <w:tcPr>
+            <w:tcW w:w="849" w:type="dxa"/>
+          </w:tcPr>
+          <w:p>
+            <w:r>
+              <w:t>Y</w:t>
+            </w:r>
+          </w:p>
+        </w:tc>
+        <w:tc>
+          <w:tcPr>
+            <w:tcW w:w="946" w:type="dxa"/>
+          </w:tcPr>
+          <w:p>
+            <w:r>
+              <w:t>Y</w:t>
+            </w:r>
+          </w:p>
+        </w:tc>
+        <w:tc>
+          <w:tcPr>
+            <w:tcW w:w="1278" w:type="dxa"/>
+          </w:tcPr>
+          <w:p>
+            <w:r>
+              <w:t>Archive</w:t>
+            </w:r>
+          </w:p>
+        </w:tc>
+        <w:tc>
+          <w:tcPr>
+            <w:tcW w:w="1215" w:type="dxa"/>
+          </w:tcPr>
+          <w:p>
+            <w:r>
+              <w:t>Y(Min = 3)</w:t>
+            </w:r>
+          </w:p>
+        </w:tc>
+        <w:tc>
+          <w:tcPr>
+            <w:tcW w:w="2468" w:type="dxa"/>
+          </w:tcPr>
+          <w:p>
+            <w:r>
+              <w:t xml:space="preserve">All /Month : </w:t>
+            </w:r>
+          </w:p>
+          <w:p>
+            <w:r>
+              <w:t>0.004</w:t>
+            </w:r>
+            <w:r>
+              <w:t xml:space="preserve"> per GB</w:t>
+            </w:r>
+          </w:p>
+        </w:tc>
+      </w:tr>
+      <w:tr>
+        <w:tc>
+          <w:tcPr>
+            <w:tcW w:w="1140" w:type="dxa"/>
+          </w:tcPr>
+          <w:p>
+            <w:r>
+              <w:t>Glacier</w:t>
+            </w:r>
+          </w:p>
+          <w:p>
+            <w:r>
+              <w:t xml:space="preserve">Deep </w:t>
+            </w:r>
+          </w:p>
+          <w:p>
+            <w:r>
+              <w:t>Archive</w:t>
+            </w:r>
+          </w:p>
+        </w:tc>
+        <w:tc>
+          <w:tcPr>
+            <w:tcW w:w="1121" w:type="dxa"/>
+          </w:tcPr>
+          <w:p>
+            <w:r>
+              <w:t>99.9999</w:t>
+            </w:r>
+          </w:p>
+          <w:p>
+            <w:r>
+              <w:t>99999%</w:t>
+            </w:r>
+          </w:p>
+          <w:p>
+            <w:r>
+              <w:t>(11 9s)</w:t>
+            </w:r>
+          </w:p>
+        </w:tc>
+        <w:tc>
+          <w:tcPr>
+            <w:tcW w:w="1057" w:type="dxa"/>
+          </w:tcPr>
+          <w:p>
+            <w:r>
+              <w:t xml:space="preserve">Can be restored </w:t>
+            </w:r>
+            <w:r>
+              <w:t>within 12 hours</w:t>
+            </w:r>
+          </w:p>
+        </w:tc>
+        <w:tc>
+          <w:tcPr>
+            <w:tcW w:w="816" w:type="dxa"/>
+          </w:tcPr>
+          <w:p>
+            <w:r>
+              <w:t>Y</w:t>
+            </w:r>
+          </w:p>
+        </w:tc>
+        <w:tc>
+          <w:tcPr>
+            <w:tcW w:w="849" w:type="dxa"/>
+          </w:tcPr>
+          <w:p>
+            <w:r>
+              <w:t>Y</w:t>
+            </w:r>
+          </w:p>
+        </w:tc>
+        <w:tc>
+          <w:tcPr>
+            <w:tcW w:w="946" w:type="dxa"/>
+          </w:tcPr>
+          <w:p>
+            <w:r>
+              <w:t>Y</w:t>
+            </w:r>
+          </w:p>
+        </w:tc>
+        <w:tc>
+          <w:tcPr>
+            <w:tcW w:w="1278" w:type="dxa"/>
+          </w:tcPr>
+          <w:p>
+            <w:r>
+              <w:t xml:space="preserve">Long term </w:t>
+            </w:r>
+            <w:r>
+              <w:t>Archive</w:t>
+            </w:r>
+            <w:r>
+              <w:t>(7-10 years or longer)</w:t>
+            </w:r>
+          </w:p>
+        </w:tc>
+        <w:tc>
+          <w:tcPr>
+            <w:tcW w:w="1215" w:type="dxa"/>
+          </w:tcPr>
+          <w:p>
+            <w:r>
+              <w:t>Y(Min = 3)</w:t>
+            </w:r>
+          </w:p>
+        </w:tc>
+        <w:tc>
+          <w:tcPr>
+            <w:tcW w:w="2468" w:type="dxa"/>
+          </w:tcPr>
+          <w:p>
+            <w:r>
+              <w:t>Coming soon</w:t>
+            </w:r>
+          </w:p>
+        </w:tc>
+      </w:tr>
+    </w:tbl>
+    <w:p/>
+    <w:p>
+      <w:pPr>
+        <w:pStyle w:val="NoSpacing"/>
+      </w:pPr>
       <w:bookmarkStart w:id="0" w:name="_GoBack"/>
       <w:bookmarkEnd w:id="0"/>
     </w:p>
@@ -471,6 +1912,34 @@
     <w:semiHidden/>
     <w:unhideWhenUsed/>
   </w:style>
+  <w:style w:type="table" w:styleId="TableGrid">
+    <w:name w:val="Table Grid"/>
+    <w:basedOn w:val="TableNormal"/>
+    <w:uiPriority w:val="39"/>
+    <w:rsid w:val="00C00E5B"/>
+    <w:pPr>
+      <w:spacing w:after="0" w:line="240" w:lineRule="auto"/>
+    </w:pPr>
+    <w:tblPr>
+      <w:tblBorders>
+        <w:top w:val="single" w:sz="4" w:space="0" w:color="auto"/>
+        <w:left w:val="single" w:sz="4" w:space="0" w:color="auto"/>
+        <w:bottom w:val="single" w:sz="4" w:space="0" w:color="auto"/>
+        <w:right w:val="single" w:sz="4" w:space="0" w:color="auto"/>
+        <w:insideH w:val="single" w:sz="4" w:space="0" w:color="auto"/>
+        <w:insideV w:val="single" w:sz="4" w:space="0" w:color="auto"/>
+      </w:tblBorders>
+    </w:tblPr>
+  </w:style>
+  <w:style w:type="paragraph" w:styleId="NoSpacing">
+    <w:name w:val="No Spacing"/>
+    <w:uiPriority w:val="1"/>
+    <w:qFormat/>
+    <w:rsid w:val="00577AAC"/>
+    <w:pPr>
+      <w:spacing w:after="0" w:line="240" w:lineRule="auto"/>
+    </w:pPr>
+  </w:style>
 </w:styles>
 </file>
 

</xml_diff>